<commit_message>
Mo ta phan mem
</commit_message>
<xml_diff>
--- a/MoTaPhanMemChatCuaNhom.docx
+++ b/MoTaPhanMemChatCuaNhom.docx
@@ -52,8 +52,6 @@
         </w:rPr>
         <w:t xml:space="preserve"> </w:t>
       </w:r>
-      <w:bookmarkStart w:id="0" w:name="_GoBack"/>
-      <w:bookmarkEnd w:id="0"/>
       <w:proofErr w:type="spellStart"/>
       <w:r>
         <w:rPr>
@@ -876,22 +874,23 @@
         <w:t>https://github.com/phanvancong1996/Nhom-CNTK.git</w:t>
       </w:r>
     </w:p>
-    <w:p/>
     <w:p>
       <w:pPr>
-        <w:pStyle w:val="ListParagraph"/>
-        <w:numPr>
-          <w:ilvl w:val="0"/>
-          <w:numId w:val="1"/>
-        </w:numPr>
-        <w:rPr>
-          <w:rFonts w:ascii="Times New Roman" w:hAnsi="Times New Roman" w:cs="Times New Roman"/>
-          <w:b/>
-          <w:sz w:val="28"/>
-          <w:szCs w:val="28"/>
-        </w:rPr>
-      </w:pPr>
-      <w:proofErr w:type="spellStart"/>
+        <w:rPr>
+          <w:rFonts w:ascii="Times New Roman" w:hAnsi="Times New Roman" w:cs="Times New Roman"/>
+          <w:b/>
+          <w:sz w:val="28"/>
+          <w:szCs w:val="28"/>
+        </w:rPr>
+      </w:pPr>
+      <w:proofErr w:type="spellStart"/>
+      <w:r>
+        <w:rPr>
+          <w:sz w:val="40"/>
+          <w:szCs w:val="40"/>
+        </w:rPr>
+        <w:t>I.</w:t>
+      </w:r>
       <w:r>
         <w:rPr>
           <w:rFonts w:ascii="Times New Roman" w:hAnsi="Times New Roman" w:cs="Times New Roman"/>
@@ -981,7 +980,15 @@
           <w:szCs w:val="24"/>
         </w:rPr>
       </w:pPr>
-      <w:proofErr w:type="spellStart"/>
+      <w:proofErr w:type="gramStart"/>
+      <w:r>
+        <w:rPr>
+          <w:rFonts w:ascii="Times New Roman" w:hAnsi="Times New Roman" w:cs="Times New Roman"/>
+          <w:sz w:val="24"/>
+          <w:szCs w:val="24"/>
+        </w:rPr>
+        <w:t>1.</w:t>
+      </w:r>
       <w:r>
         <w:rPr>
           <w:rFonts w:ascii="Times New Roman" w:hAnsi="Times New Roman" w:cs="Times New Roman"/>
@@ -998,7 +1005,7 @@
         </w:rPr>
         <w:t>ác</w:t>
       </w:r>
-      <w:proofErr w:type="spellEnd"/>
+      <w:proofErr w:type="gramEnd"/>
       <w:r>
         <w:rPr>
           <w:rFonts w:ascii="Times New Roman" w:hAnsi="Times New Roman" w:cs="Times New Roman"/>
@@ -1129,6 +1136,299 @@
           <w:szCs w:val="24"/>
         </w:rPr>
       </w:pPr>
+      <w:r>
+        <w:rPr>
+          <w:rFonts w:ascii="Times New Roman" w:hAnsi="Times New Roman" w:cs="Times New Roman"/>
+          <w:sz w:val="24"/>
+          <w:szCs w:val="24"/>
+        </w:rPr>
+        <w:t xml:space="preserve"> - </w:t>
+      </w:r>
+      <w:proofErr w:type="spellStart"/>
+      <w:r>
+        <w:rPr>
+          <w:rFonts w:ascii="Times New Roman" w:hAnsi="Times New Roman" w:cs="Times New Roman"/>
+          <w:sz w:val="24"/>
+          <w:szCs w:val="24"/>
+        </w:rPr>
+        <w:t>Đăng</w:t>
+      </w:r>
+      <w:proofErr w:type="spellEnd"/>
+      <w:r>
+        <w:rPr>
+          <w:rFonts w:ascii="Times New Roman" w:hAnsi="Times New Roman" w:cs="Times New Roman"/>
+          <w:sz w:val="24"/>
+          <w:szCs w:val="24"/>
+        </w:rPr>
+        <w:t xml:space="preserve"> </w:t>
+      </w:r>
+      <w:proofErr w:type="spellStart"/>
+      <w:r>
+        <w:rPr>
+          <w:rFonts w:ascii="Times New Roman" w:hAnsi="Times New Roman" w:cs="Times New Roman"/>
+          <w:sz w:val="24"/>
+          <w:szCs w:val="24"/>
+        </w:rPr>
+        <w:t>nhập</w:t>
+      </w:r>
+      <w:proofErr w:type="spellEnd"/>
+      <w:r>
+        <w:rPr>
+          <w:rFonts w:ascii="Times New Roman" w:hAnsi="Times New Roman" w:cs="Times New Roman"/>
+          <w:sz w:val="24"/>
+          <w:szCs w:val="24"/>
+        </w:rPr>
+        <w:t xml:space="preserve"> </w:t>
+      </w:r>
+      <w:proofErr w:type="spellStart"/>
+      <w:r>
+        <w:rPr>
+          <w:rFonts w:ascii="Times New Roman" w:hAnsi="Times New Roman" w:cs="Times New Roman"/>
+          <w:sz w:val="24"/>
+          <w:szCs w:val="24"/>
+        </w:rPr>
+        <w:t>phần</w:t>
+      </w:r>
+      <w:proofErr w:type="spellEnd"/>
+      <w:r>
+        <w:rPr>
+          <w:rFonts w:ascii="Times New Roman" w:hAnsi="Times New Roman" w:cs="Times New Roman"/>
+          <w:sz w:val="24"/>
+          <w:szCs w:val="24"/>
+        </w:rPr>
+        <w:t xml:space="preserve"> </w:t>
+      </w:r>
+      <w:proofErr w:type="spellStart"/>
+      <w:r>
+        <w:rPr>
+          <w:rFonts w:ascii="Times New Roman" w:hAnsi="Times New Roman" w:cs="Times New Roman"/>
+          <w:sz w:val="24"/>
+          <w:szCs w:val="24"/>
+        </w:rPr>
+        <w:t>mềm:</w:t>
+      </w:r>
+      <w:proofErr w:type="spellEnd"/>
+    </w:p>
+    <w:p>
+      <w:pPr>
+        <w:ind w:left="360"/>
+        <w:rPr>
+          <w:rFonts w:ascii="Times New Roman" w:hAnsi="Times New Roman" w:cs="Times New Roman"/>
+          <w:sz w:val="24"/>
+          <w:szCs w:val="24"/>
+        </w:rPr>
+      </w:pPr>
+      <w:r>
+        <w:rPr>
+          <w:rFonts w:ascii="Times New Roman" w:hAnsi="Times New Roman" w:cs="Times New Roman"/>
+          <w:sz w:val="24"/>
+          <w:szCs w:val="24"/>
+        </w:rPr>
+        <w:t xml:space="preserve">            </w:t>
+      </w:r>
+      <w:proofErr w:type="spellStart"/>
+      <w:r>
+        <w:rPr>
+          <w:rFonts w:ascii="Times New Roman" w:hAnsi="Times New Roman" w:cs="Times New Roman"/>
+          <w:sz w:val="24"/>
+          <w:szCs w:val="24"/>
+        </w:rPr>
+        <w:t>Nhập</w:t>
+      </w:r>
+      <w:proofErr w:type="spellEnd"/>
+      <w:r>
+        <w:rPr>
+          <w:rFonts w:ascii="Times New Roman" w:hAnsi="Times New Roman" w:cs="Times New Roman"/>
+          <w:sz w:val="24"/>
+          <w:szCs w:val="24"/>
+        </w:rPr>
+        <w:t xml:space="preserve"> </w:t>
+      </w:r>
+      <w:proofErr w:type="spellStart"/>
+      <w:r>
+        <w:rPr>
+          <w:rFonts w:ascii="Times New Roman" w:hAnsi="Times New Roman" w:cs="Times New Roman"/>
+          <w:sz w:val="24"/>
+          <w:szCs w:val="24"/>
+        </w:rPr>
+        <w:t>tên</w:t>
+      </w:r>
+      <w:proofErr w:type="spellEnd"/>
+      <w:r>
+        <w:rPr>
+          <w:rFonts w:ascii="Times New Roman" w:hAnsi="Times New Roman" w:cs="Times New Roman"/>
+          <w:sz w:val="24"/>
+          <w:szCs w:val="24"/>
+        </w:rPr>
+        <w:t xml:space="preserve">, </w:t>
+      </w:r>
+      <w:proofErr w:type="spellStart"/>
+      <w:r>
+        <w:rPr>
+          <w:rFonts w:ascii="Times New Roman" w:hAnsi="Times New Roman" w:cs="Times New Roman"/>
+          <w:sz w:val="24"/>
+          <w:szCs w:val="24"/>
+        </w:rPr>
+        <w:t>nhập</w:t>
+      </w:r>
+      <w:proofErr w:type="spellEnd"/>
+      <w:r>
+        <w:rPr>
+          <w:rFonts w:ascii="Times New Roman" w:hAnsi="Times New Roman" w:cs="Times New Roman"/>
+          <w:sz w:val="24"/>
+          <w:szCs w:val="24"/>
+        </w:rPr>
+        <w:t xml:space="preserve"> </w:t>
+      </w:r>
+      <w:proofErr w:type="spellStart"/>
+      <w:r>
+        <w:rPr>
+          <w:rFonts w:ascii="Times New Roman" w:hAnsi="Times New Roman" w:cs="Times New Roman"/>
+          <w:sz w:val="24"/>
+          <w:szCs w:val="24"/>
+        </w:rPr>
+        <w:t>địa</w:t>
+      </w:r>
+      <w:proofErr w:type="spellEnd"/>
+      <w:r>
+        <w:rPr>
+          <w:rFonts w:ascii="Times New Roman" w:hAnsi="Times New Roman" w:cs="Times New Roman"/>
+          <w:sz w:val="24"/>
+          <w:szCs w:val="24"/>
+        </w:rPr>
+        <w:t xml:space="preserve"> </w:t>
+      </w:r>
+      <w:proofErr w:type="spellStart"/>
+      <w:r>
+        <w:rPr>
+          <w:rFonts w:ascii="Times New Roman" w:hAnsi="Times New Roman" w:cs="Times New Roman"/>
+          <w:sz w:val="24"/>
+          <w:szCs w:val="24"/>
+        </w:rPr>
+        <w:t>chỉ</w:t>
+      </w:r>
+      <w:proofErr w:type="spellEnd"/>
+      <w:r>
+        <w:rPr>
+          <w:rFonts w:ascii="Times New Roman" w:hAnsi="Times New Roman" w:cs="Times New Roman"/>
+          <w:sz w:val="24"/>
+          <w:szCs w:val="24"/>
+        </w:rPr>
+        <w:t xml:space="preserve"> </w:t>
+      </w:r>
+      <w:proofErr w:type="spellStart"/>
+      <w:proofErr w:type="gramStart"/>
+      <w:r>
+        <w:rPr>
+          <w:rFonts w:ascii="Times New Roman" w:hAnsi="Times New Roman" w:cs="Times New Roman"/>
+          <w:sz w:val="24"/>
+          <w:szCs w:val="24"/>
+        </w:rPr>
+        <w:t>ip</w:t>
+      </w:r>
+      <w:proofErr w:type="spellEnd"/>
+      <w:r>
+        <w:rPr>
+          <w:rFonts w:ascii="Times New Roman" w:hAnsi="Times New Roman" w:cs="Times New Roman"/>
+          <w:sz w:val="24"/>
+          <w:szCs w:val="24"/>
+        </w:rPr>
+        <w:t xml:space="preserve"> ,</w:t>
+      </w:r>
+      <w:proofErr w:type="gramEnd"/>
+      <w:r>
+        <w:rPr>
+          <w:rFonts w:ascii="Times New Roman" w:hAnsi="Times New Roman" w:cs="Times New Roman"/>
+          <w:sz w:val="24"/>
+          <w:szCs w:val="24"/>
+        </w:rPr>
+        <w:t xml:space="preserve">, </w:t>
+      </w:r>
+      <w:proofErr w:type="spellStart"/>
+      <w:r>
+        <w:rPr>
+          <w:rFonts w:ascii="Times New Roman" w:hAnsi="Times New Roman" w:cs="Times New Roman"/>
+          <w:sz w:val="24"/>
+          <w:szCs w:val="24"/>
+        </w:rPr>
+        <w:t>nhập</w:t>
+      </w:r>
+      <w:proofErr w:type="spellEnd"/>
+      <w:r>
+        <w:rPr>
+          <w:rFonts w:ascii="Times New Roman" w:hAnsi="Times New Roman" w:cs="Times New Roman"/>
+          <w:sz w:val="24"/>
+          <w:szCs w:val="24"/>
+        </w:rPr>
+        <w:t xml:space="preserve"> port</w:t>
+      </w:r>
+    </w:p>
+    <w:p>
+      <w:pPr>
+        <w:ind w:left="1080"/>
+        <w:rPr>
+          <w:rFonts w:ascii="Times New Roman" w:hAnsi="Times New Roman" w:cs="Times New Roman"/>
+          <w:sz w:val="24"/>
+          <w:szCs w:val="24"/>
+        </w:rPr>
+      </w:pPr>
+      <w:r>
+        <w:rPr>
+          <w:rFonts w:ascii="Times New Roman" w:hAnsi="Times New Roman" w:cs="Times New Roman"/>
+          <w:sz w:val="24"/>
+          <w:szCs w:val="24"/>
+        </w:rPr>
+        <w:t>.</w:t>
+      </w:r>
+      <w:r>
+        <w:rPr>
+          <w:rFonts w:ascii="Times New Roman" w:hAnsi="Times New Roman" w:cs="Times New Roman"/>
+          <w:noProof/>
+          <w:sz w:val="24"/>
+          <w:szCs w:val="24"/>
+        </w:rPr>
+        <w:drawing>
+          <wp:inline distT="0" distB="0" distL="0" distR="0">
+            <wp:extent cx="3000375" cy="3114675"/>
+            <wp:effectExtent l="0" t="0" r="9525" b="9525"/>
+            <wp:docPr id="2" name="Picture 2"/>
+            <wp:cNvGraphicFramePr>
+              <a:graphicFrameLocks xmlns:a="http://schemas.openxmlformats.org/drawingml/2006/main" noChangeAspect="1"/>
+            </wp:cNvGraphicFramePr>
+            <a:graphic xmlns:a="http://schemas.openxmlformats.org/drawingml/2006/main">
+              <a:graphicData uri="http://schemas.openxmlformats.org/drawingml/2006/picture">
+                <pic:pic xmlns:pic="http://schemas.openxmlformats.org/drawingml/2006/picture">
+                  <pic:nvPicPr>
+                    <pic:cNvPr id="0" name="1.jpg"/>
+                    <pic:cNvPicPr/>
+                  </pic:nvPicPr>
+                  <pic:blipFill>
+                    <a:blip r:embed="rId7">
+                      <a:extLst>
+                        <a:ext uri="{28A0092B-C50C-407E-A947-70E740481C1C}">
+                          <a14:useLocalDpi xmlns:a14="http://schemas.microsoft.com/office/drawing/2010/main" val="0"/>
+                        </a:ext>
+                      </a:extLst>
+                    </a:blip>
+                    <a:stretch>
+                      <a:fillRect/>
+                    </a:stretch>
+                  </pic:blipFill>
+                  <pic:spPr>
+                    <a:xfrm>
+                      <a:off x="0" y="0"/>
+                      <a:ext cx="3000375" cy="3114675"/>
+                    </a:xfrm>
+                    <a:prstGeom prst="rect">
+                      <a:avLst/>
+                    </a:prstGeom>
+                  </pic:spPr>
+                </pic:pic>
+              </a:graphicData>
+            </a:graphic>
+          </wp:inline>
+        </w:drawing>
+      </w:r>
     </w:p>
     <w:p>
       <w:pPr>
@@ -1143,374 +1443,6 @@
           <w:szCs w:val="24"/>
         </w:rPr>
       </w:pPr>
-      <w:proofErr w:type="spellStart"/>
-      <w:r>
-        <w:rPr>
-          <w:rFonts w:ascii="Times New Roman" w:hAnsi="Times New Roman" w:cs="Times New Roman"/>
-          <w:sz w:val="24"/>
-          <w:szCs w:val="24"/>
-        </w:rPr>
-        <w:t>Đă</w:t>
-      </w:r>
-      <w:r>
-        <w:rPr>
-          <w:rFonts w:ascii="Times New Roman" w:hAnsi="Times New Roman" w:cs="Times New Roman"/>
-          <w:sz w:val="24"/>
-          <w:szCs w:val="24"/>
-        </w:rPr>
-        <w:t>ng</w:t>
-      </w:r>
-      <w:proofErr w:type="spellEnd"/>
-      <w:r>
-        <w:rPr>
-          <w:rFonts w:ascii="Times New Roman" w:hAnsi="Times New Roman" w:cs="Times New Roman"/>
-          <w:sz w:val="24"/>
-          <w:szCs w:val="24"/>
-        </w:rPr>
-        <w:t xml:space="preserve"> </w:t>
-      </w:r>
-      <w:proofErr w:type="spellStart"/>
-      <w:r>
-        <w:rPr>
-          <w:rFonts w:ascii="Times New Roman" w:hAnsi="Times New Roman" w:cs="Times New Roman"/>
-          <w:sz w:val="24"/>
-          <w:szCs w:val="24"/>
-        </w:rPr>
-        <w:t>nh</w:t>
-      </w:r>
-      <w:r>
-        <w:rPr>
-          <w:rFonts w:ascii="Times New Roman" w:hAnsi="Times New Roman" w:cs="Times New Roman"/>
-          <w:sz w:val="24"/>
-          <w:szCs w:val="24"/>
-        </w:rPr>
-        <w:t>ập</w:t>
-      </w:r>
-      <w:proofErr w:type="spellEnd"/>
-      <w:r>
-        <w:rPr>
-          <w:rFonts w:ascii="Times New Roman" w:hAnsi="Times New Roman" w:cs="Times New Roman"/>
-          <w:sz w:val="24"/>
-          <w:szCs w:val="24"/>
-        </w:rPr>
-        <w:t xml:space="preserve"> </w:t>
-      </w:r>
-      <w:proofErr w:type="spellStart"/>
-      <w:r>
-        <w:rPr>
-          <w:rFonts w:ascii="Times New Roman" w:hAnsi="Times New Roman" w:cs="Times New Roman"/>
-          <w:sz w:val="24"/>
-          <w:szCs w:val="24"/>
-        </w:rPr>
-        <w:t>ph</w:t>
-      </w:r>
-      <w:r>
-        <w:rPr>
-          <w:rFonts w:ascii="Times New Roman" w:hAnsi="Times New Roman" w:cs="Times New Roman"/>
-          <w:sz w:val="24"/>
-          <w:szCs w:val="24"/>
-        </w:rPr>
-        <w:t>ần</w:t>
-      </w:r>
-      <w:proofErr w:type="spellEnd"/>
-      <w:r>
-        <w:rPr>
-          <w:rFonts w:ascii="Times New Roman" w:hAnsi="Times New Roman" w:cs="Times New Roman"/>
-          <w:sz w:val="24"/>
-          <w:szCs w:val="24"/>
-        </w:rPr>
-        <w:t xml:space="preserve"> </w:t>
-      </w:r>
-      <w:proofErr w:type="spellStart"/>
-      <w:r>
-        <w:rPr>
-          <w:rFonts w:ascii="Times New Roman" w:hAnsi="Times New Roman" w:cs="Times New Roman"/>
-          <w:sz w:val="24"/>
-          <w:szCs w:val="24"/>
-        </w:rPr>
-        <w:t>m</w:t>
-      </w:r>
-      <w:r>
-        <w:rPr>
-          <w:rFonts w:ascii="Times New Roman" w:hAnsi="Times New Roman" w:cs="Times New Roman"/>
-          <w:sz w:val="24"/>
-          <w:szCs w:val="24"/>
-        </w:rPr>
-        <w:t>ềm</w:t>
-      </w:r>
-      <w:proofErr w:type="spellEnd"/>
-      <w:r>
-        <w:rPr>
-          <w:rFonts w:ascii="Times New Roman" w:hAnsi="Times New Roman" w:cs="Times New Roman"/>
-          <w:sz w:val="24"/>
-          <w:szCs w:val="24"/>
-        </w:rPr>
-        <w:t>:</w:t>
-      </w:r>
-    </w:p>
-    <w:p>
-      <w:pPr>
-        <w:pStyle w:val="ListParagraph"/>
-        <w:numPr>
-          <w:ilvl w:val="1"/>
-          <w:numId w:val="2"/>
-        </w:numPr>
-        <w:rPr>
-          <w:rFonts w:ascii="Times New Roman" w:hAnsi="Times New Roman" w:cs="Times New Roman"/>
-          <w:sz w:val="24"/>
-          <w:szCs w:val="24"/>
-        </w:rPr>
-      </w:pPr>
-      <w:proofErr w:type="spellStart"/>
-      <w:r>
-        <w:rPr>
-          <w:rFonts w:ascii="Times New Roman" w:hAnsi="Times New Roman" w:cs="Times New Roman"/>
-          <w:sz w:val="24"/>
-          <w:szCs w:val="24"/>
-        </w:rPr>
-        <w:t>Đă</w:t>
-      </w:r>
-      <w:r>
-        <w:rPr>
-          <w:rFonts w:ascii="Times New Roman" w:hAnsi="Times New Roman" w:cs="Times New Roman"/>
-          <w:sz w:val="24"/>
-          <w:szCs w:val="24"/>
-        </w:rPr>
-        <w:t>ng</w:t>
-      </w:r>
-      <w:proofErr w:type="spellEnd"/>
-      <w:r>
-        <w:rPr>
-          <w:rFonts w:ascii="Times New Roman" w:hAnsi="Times New Roman" w:cs="Times New Roman"/>
-          <w:sz w:val="24"/>
-          <w:szCs w:val="24"/>
-        </w:rPr>
-        <w:t xml:space="preserve"> </w:t>
-      </w:r>
-      <w:proofErr w:type="spellStart"/>
-      <w:r>
-        <w:rPr>
-          <w:rFonts w:ascii="Times New Roman" w:hAnsi="Times New Roman" w:cs="Times New Roman"/>
-          <w:sz w:val="24"/>
-          <w:szCs w:val="24"/>
-        </w:rPr>
-        <w:t>k</w:t>
-      </w:r>
-      <w:r>
-        <w:rPr>
-          <w:rFonts w:ascii="Times New Roman" w:hAnsi="Times New Roman" w:cs="Times New Roman"/>
-          <w:sz w:val="24"/>
-          <w:szCs w:val="24"/>
-        </w:rPr>
-        <w:t>í</w:t>
-      </w:r>
-      <w:proofErr w:type="spellEnd"/>
-      <w:r>
-        <w:rPr>
-          <w:rFonts w:ascii="Times New Roman" w:hAnsi="Times New Roman" w:cs="Times New Roman"/>
-          <w:sz w:val="24"/>
-          <w:szCs w:val="24"/>
-        </w:rPr>
-        <w:t xml:space="preserve"> </w:t>
-      </w:r>
-      <w:proofErr w:type="spellStart"/>
-      <w:r>
-        <w:rPr>
-          <w:rFonts w:ascii="Times New Roman" w:hAnsi="Times New Roman" w:cs="Times New Roman"/>
-          <w:sz w:val="24"/>
-          <w:szCs w:val="24"/>
-        </w:rPr>
-        <w:t>t</w:t>
-      </w:r>
-      <w:r>
-        <w:rPr>
-          <w:rFonts w:ascii="Times New Roman" w:hAnsi="Times New Roman" w:cs="Times New Roman"/>
-          <w:sz w:val="24"/>
-          <w:szCs w:val="24"/>
-        </w:rPr>
-        <w:t>ài</w:t>
-      </w:r>
-      <w:proofErr w:type="spellEnd"/>
-      <w:r>
-        <w:rPr>
-          <w:rFonts w:ascii="Times New Roman" w:hAnsi="Times New Roman" w:cs="Times New Roman"/>
-          <w:sz w:val="24"/>
-          <w:szCs w:val="24"/>
-        </w:rPr>
-        <w:t xml:space="preserve"> </w:t>
-      </w:r>
-      <w:proofErr w:type="spellStart"/>
-      <w:r>
-        <w:rPr>
-          <w:rFonts w:ascii="Times New Roman" w:hAnsi="Times New Roman" w:cs="Times New Roman"/>
-          <w:sz w:val="24"/>
-          <w:szCs w:val="24"/>
-        </w:rPr>
-        <w:t>kho</w:t>
-      </w:r>
-      <w:r>
-        <w:rPr>
-          <w:rFonts w:ascii="Times New Roman" w:hAnsi="Times New Roman" w:cs="Times New Roman"/>
-          <w:sz w:val="24"/>
-          <w:szCs w:val="24"/>
-        </w:rPr>
-        <w:t>ản</w:t>
-      </w:r>
-      <w:proofErr w:type="spellEnd"/>
-      <w:r>
-        <w:rPr>
-          <w:rFonts w:ascii="Times New Roman" w:hAnsi="Times New Roman" w:cs="Times New Roman"/>
-          <w:sz w:val="24"/>
-          <w:szCs w:val="24"/>
-        </w:rPr>
-        <w:t xml:space="preserve"> </w:t>
-      </w:r>
-      <w:proofErr w:type="spellStart"/>
-      <w:r>
-        <w:rPr>
-          <w:rFonts w:ascii="Times New Roman" w:hAnsi="Times New Roman" w:cs="Times New Roman"/>
-          <w:sz w:val="24"/>
-          <w:szCs w:val="24"/>
-        </w:rPr>
-        <w:t>b</w:t>
-      </w:r>
-      <w:r>
-        <w:rPr>
-          <w:rFonts w:ascii="Times New Roman" w:hAnsi="Times New Roman" w:cs="Times New Roman"/>
-          <w:sz w:val="24"/>
-          <w:szCs w:val="24"/>
-        </w:rPr>
-        <w:t>ằn</w:t>
-      </w:r>
-      <w:r>
-        <w:rPr>
-          <w:rFonts w:ascii="Times New Roman" w:hAnsi="Times New Roman" w:cs="Times New Roman"/>
-          <w:sz w:val="24"/>
-          <w:szCs w:val="24"/>
-        </w:rPr>
-        <w:t>g</w:t>
-      </w:r>
-      <w:proofErr w:type="spellEnd"/>
-      <w:r>
-        <w:rPr>
-          <w:rFonts w:ascii="Times New Roman" w:hAnsi="Times New Roman" w:cs="Times New Roman"/>
-          <w:sz w:val="24"/>
-          <w:szCs w:val="24"/>
-        </w:rPr>
-        <w:t xml:space="preserve"> </w:t>
-      </w:r>
-      <w:proofErr w:type="spellStart"/>
-      <w:r>
-        <w:rPr>
-          <w:rFonts w:ascii="Times New Roman" w:hAnsi="Times New Roman" w:cs="Times New Roman"/>
-          <w:sz w:val="24"/>
-          <w:szCs w:val="24"/>
-        </w:rPr>
-        <w:t>s</w:t>
-      </w:r>
-      <w:r>
-        <w:rPr>
-          <w:rFonts w:ascii="Times New Roman" w:hAnsi="Times New Roman" w:cs="Times New Roman"/>
-          <w:sz w:val="24"/>
-          <w:szCs w:val="24"/>
-        </w:rPr>
-        <w:t>ố</w:t>
-      </w:r>
-      <w:proofErr w:type="spellEnd"/>
-      <w:r>
-        <w:rPr>
-          <w:rFonts w:ascii="Times New Roman" w:hAnsi="Times New Roman" w:cs="Times New Roman"/>
-          <w:sz w:val="24"/>
-          <w:szCs w:val="24"/>
-        </w:rPr>
-        <w:t xml:space="preserve"> </w:t>
-      </w:r>
-      <w:proofErr w:type="spellStart"/>
-      <w:r>
-        <w:rPr>
-          <w:rFonts w:ascii="Times New Roman" w:hAnsi="Times New Roman" w:cs="Times New Roman"/>
-          <w:sz w:val="24"/>
-          <w:szCs w:val="24"/>
-        </w:rPr>
-        <w:t>đ</w:t>
-      </w:r>
-      <w:r>
-        <w:rPr>
-          <w:rFonts w:ascii="Times New Roman" w:hAnsi="Times New Roman" w:cs="Times New Roman"/>
-          <w:sz w:val="24"/>
-          <w:szCs w:val="24"/>
-        </w:rPr>
-        <w:t>i</w:t>
-      </w:r>
-      <w:r>
-        <w:rPr>
-          <w:rFonts w:ascii="Times New Roman" w:hAnsi="Times New Roman" w:cs="Times New Roman"/>
-          <w:sz w:val="24"/>
-          <w:szCs w:val="24"/>
-        </w:rPr>
-        <w:t>ện</w:t>
-      </w:r>
-      <w:proofErr w:type="spellEnd"/>
-      <w:r>
-        <w:rPr>
-          <w:rFonts w:ascii="Times New Roman" w:hAnsi="Times New Roman" w:cs="Times New Roman"/>
-          <w:sz w:val="24"/>
-          <w:szCs w:val="24"/>
-        </w:rPr>
-        <w:t xml:space="preserve"> </w:t>
-      </w:r>
-      <w:proofErr w:type="spellStart"/>
-      <w:r>
-        <w:rPr>
-          <w:rFonts w:ascii="Times New Roman" w:hAnsi="Times New Roman" w:cs="Times New Roman"/>
-          <w:sz w:val="24"/>
-          <w:szCs w:val="24"/>
-        </w:rPr>
-        <w:t>tho</w:t>
-      </w:r>
-      <w:r>
-        <w:rPr>
-          <w:rFonts w:ascii="Times New Roman" w:hAnsi="Times New Roman" w:cs="Times New Roman"/>
-          <w:sz w:val="24"/>
-          <w:szCs w:val="24"/>
-        </w:rPr>
-        <w:t>ại</w:t>
-      </w:r>
-      <w:proofErr w:type="spellEnd"/>
-      <w:r>
-        <w:rPr>
-          <w:rFonts w:ascii="Times New Roman" w:hAnsi="Times New Roman" w:cs="Times New Roman"/>
-          <w:sz w:val="24"/>
-          <w:szCs w:val="24"/>
-        </w:rPr>
-        <w:t xml:space="preserve"> </w:t>
-      </w:r>
-      <w:proofErr w:type="spellStart"/>
-      <w:r>
-        <w:rPr>
-          <w:rFonts w:ascii="Times New Roman" w:hAnsi="Times New Roman" w:cs="Times New Roman"/>
-          <w:sz w:val="24"/>
-          <w:szCs w:val="24"/>
-        </w:rPr>
-        <w:t>ho</w:t>
-      </w:r>
-      <w:r>
-        <w:rPr>
-          <w:rFonts w:ascii="Times New Roman" w:hAnsi="Times New Roman" w:cs="Times New Roman"/>
-          <w:sz w:val="24"/>
-          <w:szCs w:val="24"/>
-        </w:rPr>
-        <w:t>ặc</w:t>
-      </w:r>
-      <w:proofErr w:type="spellEnd"/>
-      <w:r>
-        <w:rPr>
-          <w:rFonts w:ascii="Times New Roman" w:hAnsi="Times New Roman" w:cs="Times New Roman"/>
-          <w:sz w:val="24"/>
-          <w:szCs w:val="24"/>
-        </w:rPr>
-        <w:t xml:space="preserve"> email</w:t>
-      </w:r>
     </w:p>
     <w:p>
       <w:pPr>
@@ -1532,6 +1464,7 @@
           <w:sz w:val="24"/>
           <w:szCs w:val="24"/>
         </w:rPr>
+        <w:lastRenderedPageBreak/>
         <w:t>ch</w:t>
       </w:r>
       <w:r>
@@ -1622,111 +1555,75 @@
     </w:p>
     <w:p>
       <w:pPr>
-        <w:pStyle w:val="ListParagraph"/>
-        <w:numPr>
-          <w:ilvl w:val="1"/>
-          <w:numId w:val="2"/>
-        </w:numPr>
-        <w:rPr>
-          <w:rFonts w:ascii="Times New Roman" w:hAnsi="Times New Roman" w:cs="Times New Roman"/>
-          <w:sz w:val="24"/>
-          <w:szCs w:val="24"/>
-        </w:rPr>
-      </w:pPr>
-      <w:proofErr w:type="spellStart"/>
-      <w:r>
-        <w:rPr>
-          <w:rFonts w:ascii="Times New Roman" w:hAnsi="Times New Roman" w:cs="Times New Roman"/>
-          <w:sz w:val="24"/>
-          <w:szCs w:val="24"/>
-        </w:rPr>
-        <w:t>Ngư</w:t>
-      </w:r>
-      <w:r>
-        <w:rPr>
-          <w:rFonts w:ascii="Times New Roman" w:hAnsi="Times New Roman" w:cs="Times New Roman"/>
-          <w:sz w:val="24"/>
-          <w:szCs w:val="24"/>
-        </w:rPr>
-        <w:t>ời</w:t>
-      </w:r>
-      <w:proofErr w:type="spellEnd"/>
-      <w:r>
-        <w:rPr>
-          <w:rFonts w:ascii="Times New Roman" w:hAnsi="Times New Roman" w:cs="Times New Roman"/>
-          <w:sz w:val="24"/>
-          <w:szCs w:val="24"/>
-        </w:rPr>
-        <w:t xml:space="preserve"> </w:t>
-      </w:r>
-      <w:proofErr w:type="spellStart"/>
-      <w:r>
-        <w:rPr>
-          <w:rFonts w:ascii="Times New Roman" w:hAnsi="Times New Roman" w:cs="Times New Roman"/>
-          <w:sz w:val="24"/>
-          <w:szCs w:val="24"/>
-        </w:rPr>
-        <w:t>d</w:t>
-      </w:r>
-      <w:r>
-        <w:rPr>
-          <w:rFonts w:ascii="Times New Roman" w:hAnsi="Times New Roman" w:cs="Times New Roman"/>
-          <w:sz w:val="24"/>
-          <w:szCs w:val="24"/>
-        </w:rPr>
-        <w:t>ùng</w:t>
-      </w:r>
-      <w:proofErr w:type="spellEnd"/>
-      <w:r>
-        <w:rPr>
-          <w:rFonts w:ascii="Times New Roman" w:hAnsi="Times New Roman" w:cs="Times New Roman"/>
-          <w:sz w:val="24"/>
-          <w:szCs w:val="24"/>
-        </w:rPr>
-        <w:t xml:space="preserve"> </w:t>
-      </w:r>
-      <w:proofErr w:type="spellStart"/>
-      <w:r>
-        <w:rPr>
-          <w:rFonts w:ascii="Times New Roman" w:hAnsi="Times New Roman" w:cs="Times New Roman"/>
-          <w:sz w:val="24"/>
-          <w:szCs w:val="24"/>
-        </w:rPr>
-        <w:t>c</w:t>
-      </w:r>
-      <w:r>
-        <w:rPr>
-          <w:rFonts w:ascii="Times New Roman" w:hAnsi="Times New Roman" w:cs="Times New Roman"/>
-          <w:sz w:val="24"/>
-          <w:szCs w:val="24"/>
-        </w:rPr>
-        <w:t>ó</w:t>
-      </w:r>
-      <w:proofErr w:type="spellEnd"/>
-      <w:r>
-        <w:rPr>
-          <w:rFonts w:ascii="Times New Roman" w:hAnsi="Times New Roman" w:cs="Times New Roman"/>
-          <w:sz w:val="24"/>
-          <w:szCs w:val="24"/>
-        </w:rPr>
-        <w:t xml:space="preserve"> </w:t>
-      </w:r>
-      <w:proofErr w:type="spellStart"/>
-      <w:r>
-        <w:rPr>
-          <w:rFonts w:ascii="Times New Roman" w:hAnsi="Times New Roman" w:cs="Times New Roman"/>
-          <w:sz w:val="24"/>
-          <w:szCs w:val="24"/>
-        </w:rPr>
-        <w:t>th</w:t>
-      </w:r>
-      <w:r>
-        <w:rPr>
-          <w:rFonts w:ascii="Times New Roman" w:hAnsi="Times New Roman" w:cs="Times New Roman"/>
-          <w:sz w:val="24"/>
-          <w:szCs w:val="24"/>
-        </w:rPr>
-        <w:t>ể</w:t>
+        <w:ind w:left="1080"/>
+        <w:rPr>
+          <w:rFonts w:ascii="Times New Roman" w:hAnsi="Times New Roman" w:cs="Times New Roman"/>
+          <w:sz w:val="24"/>
+          <w:szCs w:val="24"/>
+        </w:rPr>
+      </w:pPr>
+      <w:proofErr w:type="spellStart"/>
+      <w:r>
+        <w:rPr>
+          <w:rFonts w:ascii="Times New Roman" w:hAnsi="Times New Roman" w:cs="Times New Roman"/>
+          <w:sz w:val="24"/>
+          <w:szCs w:val="24"/>
+        </w:rPr>
+        <w:t>Người</w:t>
+      </w:r>
+      <w:proofErr w:type="spellEnd"/>
+      <w:r>
+        <w:rPr>
+          <w:rFonts w:ascii="Times New Roman" w:hAnsi="Times New Roman" w:cs="Times New Roman"/>
+          <w:sz w:val="24"/>
+          <w:szCs w:val="24"/>
+        </w:rPr>
+        <w:t xml:space="preserve"> </w:t>
+      </w:r>
+      <w:proofErr w:type="spellStart"/>
+      <w:r>
+        <w:rPr>
+          <w:rFonts w:ascii="Times New Roman" w:hAnsi="Times New Roman" w:cs="Times New Roman"/>
+          <w:sz w:val="24"/>
+          <w:szCs w:val="24"/>
+        </w:rPr>
+        <w:t>dùng</w:t>
+      </w:r>
+      <w:proofErr w:type="spellEnd"/>
+      <w:r>
+        <w:rPr>
+          <w:rFonts w:ascii="Times New Roman" w:hAnsi="Times New Roman" w:cs="Times New Roman"/>
+          <w:sz w:val="24"/>
+          <w:szCs w:val="24"/>
+        </w:rPr>
+        <w:t xml:space="preserve"> </w:t>
+      </w:r>
+      <w:proofErr w:type="spellStart"/>
+      <w:r>
+        <w:rPr>
+          <w:rFonts w:ascii="Times New Roman" w:hAnsi="Times New Roman" w:cs="Times New Roman"/>
+          <w:sz w:val="24"/>
+          <w:szCs w:val="24"/>
+        </w:rPr>
+        <w:t>có</w:t>
+      </w:r>
+      <w:proofErr w:type="spellEnd"/>
+      <w:r>
+        <w:rPr>
+          <w:rFonts w:ascii="Times New Roman" w:hAnsi="Times New Roman" w:cs="Times New Roman"/>
+          <w:sz w:val="24"/>
+          <w:szCs w:val="24"/>
+        </w:rPr>
+        <w:t xml:space="preserve"> </w:t>
+      </w:r>
+      <w:proofErr w:type="spellStart"/>
+      <w:r>
+        <w:rPr>
+          <w:rFonts w:ascii="Times New Roman" w:hAnsi="Times New Roman" w:cs="Times New Roman"/>
+          <w:sz w:val="24"/>
+          <w:szCs w:val="24"/>
+        </w:rPr>
+        <w:t>thể</w:t>
       </w:r>
       <w:proofErr w:type="spellEnd"/>
       <w:r>
@@ -1744,15 +1641,7 @@
           <w:sz w:val="24"/>
           <w:szCs w:val="24"/>
         </w:rPr>
-        <w:t>v</w:t>
-      </w:r>
-      <w:r>
-        <w:rPr>
-          <w:rFonts w:ascii="Times New Roman" w:hAnsi="Times New Roman" w:cs="Times New Roman"/>
-          <w:sz w:val="24"/>
-          <w:szCs w:val="24"/>
-        </w:rPr>
-        <w:t>ới</w:t>
+        <w:t>với</w:t>
       </w:r>
       <w:proofErr w:type="spellEnd"/>
       <w:r>
@@ -1788,107 +1677,63 @@
           <w:sz w:val="24"/>
           <w:szCs w:val="24"/>
         </w:rPr>
-        <w:t>b</w:t>
-      </w:r>
-      <w:r>
-        <w:rPr>
-          <w:rFonts w:ascii="Times New Roman" w:hAnsi="Times New Roman" w:cs="Times New Roman"/>
-          <w:sz w:val="24"/>
-          <w:szCs w:val="24"/>
-        </w:rPr>
-        <w:t>ằng</w:t>
-      </w:r>
-      <w:proofErr w:type="spellEnd"/>
-      <w:r>
-        <w:rPr>
-          <w:rFonts w:ascii="Times New Roman" w:hAnsi="Times New Roman" w:cs="Times New Roman"/>
-          <w:sz w:val="24"/>
-          <w:szCs w:val="24"/>
-        </w:rPr>
-        <w:t xml:space="preserve"> </w:t>
-      </w:r>
-      <w:proofErr w:type="spellStart"/>
-      <w:r>
-        <w:rPr>
-          <w:rFonts w:ascii="Times New Roman" w:hAnsi="Times New Roman" w:cs="Times New Roman"/>
-          <w:sz w:val="24"/>
-          <w:szCs w:val="24"/>
-        </w:rPr>
-        <w:t>v</w:t>
-      </w:r>
-      <w:r>
-        <w:rPr>
-          <w:rFonts w:ascii="Times New Roman" w:hAnsi="Times New Roman" w:cs="Times New Roman"/>
-          <w:sz w:val="24"/>
-          <w:szCs w:val="24"/>
-        </w:rPr>
-        <w:t>ă</w:t>
-      </w:r>
-      <w:r>
-        <w:rPr>
-          <w:rFonts w:ascii="Times New Roman" w:hAnsi="Times New Roman" w:cs="Times New Roman"/>
-          <w:sz w:val="24"/>
-          <w:szCs w:val="24"/>
-        </w:rPr>
-        <w:t>n</w:t>
-      </w:r>
-      <w:proofErr w:type="spellEnd"/>
-      <w:r>
-        <w:rPr>
-          <w:rFonts w:ascii="Times New Roman" w:hAnsi="Times New Roman" w:cs="Times New Roman"/>
-          <w:sz w:val="24"/>
-          <w:szCs w:val="24"/>
-        </w:rPr>
-        <w:t xml:space="preserve"> </w:t>
-      </w:r>
-      <w:proofErr w:type="spellStart"/>
-      <w:r>
-        <w:rPr>
-          <w:rFonts w:ascii="Times New Roman" w:hAnsi="Times New Roman" w:cs="Times New Roman"/>
-          <w:sz w:val="24"/>
-          <w:szCs w:val="24"/>
-        </w:rPr>
-        <w:t>b</w:t>
-      </w:r>
-      <w:r>
-        <w:rPr>
-          <w:rFonts w:ascii="Times New Roman" w:hAnsi="Times New Roman" w:cs="Times New Roman"/>
-          <w:sz w:val="24"/>
-          <w:szCs w:val="24"/>
-        </w:rPr>
-        <w:t>ản</w:t>
+        <w:t>bằng</w:t>
+      </w:r>
+      <w:proofErr w:type="spellEnd"/>
+      <w:r>
+        <w:rPr>
+          <w:rFonts w:ascii="Times New Roman" w:hAnsi="Times New Roman" w:cs="Times New Roman"/>
+          <w:sz w:val="24"/>
+          <w:szCs w:val="24"/>
+        </w:rPr>
+        <w:t xml:space="preserve"> </w:t>
+      </w:r>
+      <w:proofErr w:type="spellStart"/>
+      <w:r>
+        <w:rPr>
+          <w:rFonts w:ascii="Times New Roman" w:hAnsi="Times New Roman" w:cs="Times New Roman"/>
+          <w:sz w:val="24"/>
+          <w:szCs w:val="24"/>
+        </w:rPr>
+        <w:t>văn</w:t>
+      </w:r>
+      <w:proofErr w:type="spellEnd"/>
+      <w:r>
+        <w:rPr>
+          <w:rFonts w:ascii="Times New Roman" w:hAnsi="Times New Roman" w:cs="Times New Roman"/>
+          <w:sz w:val="24"/>
+          <w:szCs w:val="24"/>
+        </w:rPr>
+        <w:t xml:space="preserve"> </w:t>
+      </w:r>
+      <w:proofErr w:type="spellStart"/>
+      <w:r>
+        <w:rPr>
+          <w:rFonts w:ascii="Times New Roman" w:hAnsi="Times New Roman" w:cs="Times New Roman"/>
+          <w:sz w:val="24"/>
+          <w:szCs w:val="24"/>
+        </w:rPr>
+        <w:t>bản</w:t>
       </w:r>
       <w:proofErr w:type="spellEnd"/>
     </w:p>
     <w:p>
       <w:pPr>
-        <w:pStyle w:val="ListParagraph"/>
-        <w:numPr>
-          <w:ilvl w:val="1"/>
-          <w:numId w:val="2"/>
-        </w:numPr>
-        <w:rPr>
-          <w:rFonts w:ascii="Times New Roman" w:hAnsi="Times New Roman" w:cs="Times New Roman"/>
-          <w:sz w:val="24"/>
-          <w:szCs w:val="24"/>
-        </w:rPr>
-      </w:pPr>
-      <w:proofErr w:type="spellStart"/>
-      <w:r>
-        <w:rPr>
-          <w:rFonts w:ascii="Times New Roman" w:hAnsi="Times New Roman" w:cs="Times New Roman"/>
-          <w:sz w:val="24"/>
-          <w:szCs w:val="24"/>
-        </w:rPr>
-        <w:t>Ngo</w:t>
-      </w:r>
-      <w:r>
-        <w:rPr>
-          <w:rFonts w:ascii="Times New Roman" w:hAnsi="Times New Roman" w:cs="Times New Roman"/>
-          <w:sz w:val="24"/>
-          <w:szCs w:val="24"/>
-        </w:rPr>
-        <w:t>ài</w:t>
+        <w:ind w:left="1080"/>
+        <w:rPr>
+          <w:rFonts w:ascii="Times New Roman" w:hAnsi="Times New Roman" w:cs="Times New Roman"/>
+          <w:sz w:val="24"/>
+          <w:szCs w:val="24"/>
+        </w:rPr>
+      </w:pPr>
+      <w:proofErr w:type="spellStart"/>
+      <w:r>
+        <w:rPr>
+          <w:rFonts w:ascii="Times New Roman" w:hAnsi="Times New Roman" w:cs="Times New Roman"/>
+          <w:sz w:val="24"/>
+          <w:szCs w:val="24"/>
+        </w:rPr>
+        <w:t>Ngoài</w:t>
       </w:r>
       <w:proofErr w:type="spellEnd"/>
       <w:r>
@@ -1924,213 +1769,133 @@
           <w:sz w:val="24"/>
           <w:szCs w:val="24"/>
         </w:rPr>
-        <w:t>nh</w:t>
-      </w:r>
-      <w:r>
-        <w:rPr>
-          <w:rFonts w:ascii="Times New Roman" w:hAnsi="Times New Roman" w:cs="Times New Roman"/>
-          <w:sz w:val="24"/>
-          <w:szCs w:val="24"/>
-        </w:rPr>
-        <w:t>óm</w:t>
-      </w:r>
-      <w:proofErr w:type="spellEnd"/>
-      <w:r>
-        <w:rPr>
-          <w:rFonts w:ascii="Times New Roman" w:hAnsi="Times New Roman" w:cs="Times New Roman"/>
-          <w:sz w:val="24"/>
-          <w:szCs w:val="24"/>
-        </w:rPr>
-        <w:t xml:space="preserve"> </w:t>
-      </w:r>
-      <w:proofErr w:type="spellStart"/>
-      <w:r>
-        <w:rPr>
-          <w:rFonts w:ascii="Times New Roman" w:hAnsi="Times New Roman" w:cs="Times New Roman"/>
-          <w:sz w:val="24"/>
-          <w:szCs w:val="24"/>
-        </w:rPr>
-        <w:t>c</w:t>
-      </w:r>
-      <w:r>
-        <w:rPr>
-          <w:rFonts w:ascii="Times New Roman" w:hAnsi="Times New Roman" w:cs="Times New Roman"/>
-          <w:sz w:val="24"/>
-          <w:szCs w:val="24"/>
-        </w:rPr>
-        <w:t>òn</w:t>
-      </w:r>
-      <w:proofErr w:type="spellEnd"/>
-      <w:r>
-        <w:rPr>
-          <w:rFonts w:ascii="Times New Roman" w:hAnsi="Times New Roman" w:cs="Times New Roman"/>
-          <w:sz w:val="24"/>
-          <w:szCs w:val="24"/>
-        </w:rPr>
-        <w:t xml:space="preserve"> </w:t>
-      </w:r>
-      <w:proofErr w:type="spellStart"/>
-      <w:r>
-        <w:rPr>
-          <w:rFonts w:ascii="Times New Roman" w:hAnsi="Times New Roman" w:cs="Times New Roman"/>
-          <w:sz w:val="24"/>
-          <w:szCs w:val="24"/>
-        </w:rPr>
-        <w:t>s</w:t>
-      </w:r>
-      <w:r>
-        <w:rPr>
-          <w:rFonts w:ascii="Times New Roman" w:hAnsi="Times New Roman" w:cs="Times New Roman"/>
-          <w:sz w:val="24"/>
-          <w:szCs w:val="24"/>
-        </w:rPr>
-        <w:t>ẽ</w:t>
-      </w:r>
-      <w:proofErr w:type="spellEnd"/>
-      <w:r>
-        <w:rPr>
-          <w:rFonts w:ascii="Times New Roman" w:hAnsi="Times New Roman" w:cs="Times New Roman"/>
-          <w:sz w:val="24"/>
-          <w:szCs w:val="24"/>
-        </w:rPr>
-        <w:t xml:space="preserve"> </w:t>
-      </w:r>
-      <w:proofErr w:type="spellStart"/>
-      <w:r>
-        <w:rPr>
-          <w:rFonts w:ascii="Times New Roman" w:hAnsi="Times New Roman" w:cs="Times New Roman"/>
-          <w:sz w:val="24"/>
-          <w:szCs w:val="24"/>
-        </w:rPr>
-        <w:t>th</w:t>
-      </w:r>
-      <w:r>
-        <w:rPr>
-          <w:rFonts w:ascii="Times New Roman" w:hAnsi="Times New Roman" w:cs="Times New Roman"/>
-          <w:sz w:val="24"/>
-          <w:szCs w:val="24"/>
-        </w:rPr>
-        <w:t>ê</w:t>
-      </w:r>
-      <w:r>
-        <w:rPr>
-          <w:rFonts w:ascii="Times New Roman" w:hAnsi="Times New Roman" w:cs="Times New Roman"/>
-          <w:sz w:val="24"/>
-          <w:szCs w:val="24"/>
-        </w:rPr>
-        <w:t>m</w:t>
-      </w:r>
-      <w:proofErr w:type="spellEnd"/>
-      <w:r>
-        <w:rPr>
-          <w:rFonts w:ascii="Times New Roman" w:hAnsi="Times New Roman" w:cs="Times New Roman"/>
-          <w:sz w:val="24"/>
-          <w:szCs w:val="24"/>
-        </w:rPr>
-        <w:t xml:space="preserve"> </w:t>
-      </w:r>
-      <w:proofErr w:type="spellStart"/>
-      <w:r>
-        <w:rPr>
-          <w:rFonts w:ascii="Times New Roman" w:hAnsi="Times New Roman" w:cs="Times New Roman"/>
-          <w:sz w:val="24"/>
-          <w:szCs w:val="24"/>
-        </w:rPr>
-        <w:t>ch</w:t>
-      </w:r>
-      <w:r>
-        <w:rPr>
-          <w:rFonts w:ascii="Times New Roman" w:hAnsi="Times New Roman" w:cs="Times New Roman"/>
-          <w:sz w:val="24"/>
-          <w:szCs w:val="24"/>
-        </w:rPr>
-        <w:t>ức</w:t>
-      </w:r>
-      <w:proofErr w:type="spellEnd"/>
-      <w:r>
-        <w:rPr>
-          <w:rFonts w:ascii="Times New Roman" w:hAnsi="Times New Roman" w:cs="Times New Roman"/>
-          <w:sz w:val="24"/>
-          <w:szCs w:val="24"/>
-        </w:rPr>
-        <w:t xml:space="preserve"> </w:t>
-      </w:r>
-      <w:proofErr w:type="spellStart"/>
-      <w:r>
-        <w:rPr>
-          <w:rFonts w:ascii="Times New Roman" w:hAnsi="Times New Roman" w:cs="Times New Roman"/>
-          <w:sz w:val="24"/>
-          <w:szCs w:val="24"/>
-        </w:rPr>
-        <w:t>n</w:t>
-      </w:r>
-      <w:r>
-        <w:rPr>
-          <w:rFonts w:ascii="Times New Roman" w:hAnsi="Times New Roman" w:cs="Times New Roman"/>
-          <w:sz w:val="24"/>
-          <w:szCs w:val="24"/>
-        </w:rPr>
-        <w:t>ă</w:t>
-      </w:r>
-      <w:r>
-        <w:rPr>
-          <w:rFonts w:ascii="Times New Roman" w:hAnsi="Times New Roman" w:cs="Times New Roman"/>
-          <w:sz w:val="24"/>
-          <w:szCs w:val="24"/>
-        </w:rPr>
-        <w:t>ng</w:t>
-      </w:r>
-      <w:proofErr w:type="spellEnd"/>
-      <w:r>
-        <w:rPr>
-          <w:rFonts w:ascii="Times New Roman" w:hAnsi="Times New Roman" w:cs="Times New Roman"/>
-          <w:sz w:val="24"/>
-          <w:szCs w:val="24"/>
-        </w:rPr>
-        <w:t xml:space="preserve"> </w:t>
-      </w:r>
-      <w:proofErr w:type="spellStart"/>
-      <w:r>
-        <w:rPr>
-          <w:rFonts w:ascii="Times New Roman" w:hAnsi="Times New Roman" w:cs="Times New Roman"/>
-          <w:sz w:val="24"/>
-          <w:szCs w:val="24"/>
-        </w:rPr>
-        <w:t>g</w:t>
-      </w:r>
-      <w:r>
-        <w:rPr>
-          <w:rFonts w:ascii="Times New Roman" w:hAnsi="Times New Roman" w:cs="Times New Roman"/>
-          <w:sz w:val="24"/>
-          <w:szCs w:val="24"/>
-        </w:rPr>
-        <w:t>ửi</w:t>
-      </w:r>
-      <w:proofErr w:type="spellEnd"/>
-      <w:r>
-        <w:rPr>
-          <w:rFonts w:ascii="Times New Roman" w:hAnsi="Times New Roman" w:cs="Times New Roman"/>
-          <w:sz w:val="24"/>
-          <w:szCs w:val="24"/>
-        </w:rPr>
-        <w:t xml:space="preserve"> </w:t>
-      </w:r>
-      <w:proofErr w:type="spellStart"/>
-      <w:r>
-        <w:rPr>
-          <w:rFonts w:ascii="Times New Roman" w:hAnsi="Times New Roman" w:cs="Times New Roman"/>
-          <w:sz w:val="24"/>
-          <w:szCs w:val="24"/>
-        </w:rPr>
-        <w:t>h</w:t>
-      </w:r>
-      <w:r>
-        <w:rPr>
-          <w:rFonts w:ascii="Times New Roman" w:hAnsi="Times New Roman" w:cs="Times New Roman"/>
-          <w:sz w:val="24"/>
-          <w:szCs w:val="24"/>
-        </w:rPr>
-        <w:t>ình</w:t>
+        <w:t>nhóm</w:t>
+      </w:r>
+      <w:proofErr w:type="spellEnd"/>
+      <w:r>
+        <w:rPr>
+          <w:rFonts w:ascii="Times New Roman" w:hAnsi="Times New Roman" w:cs="Times New Roman"/>
+          <w:sz w:val="24"/>
+          <w:szCs w:val="24"/>
+        </w:rPr>
+        <w:t xml:space="preserve"> </w:t>
+      </w:r>
+      <w:proofErr w:type="spellStart"/>
+      <w:r>
+        <w:rPr>
+          <w:rFonts w:ascii="Times New Roman" w:hAnsi="Times New Roman" w:cs="Times New Roman"/>
+          <w:sz w:val="24"/>
+          <w:szCs w:val="24"/>
+        </w:rPr>
+        <w:t>còn</w:t>
+      </w:r>
+      <w:proofErr w:type="spellEnd"/>
+      <w:r>
+        <w:rPr>
+          <w:rFonts w:ascii="Times New Roman" w:hAnsi="Times New Roman" w:cs="Times New Roman"/>
+          <w:sz w:val="24"/>
+          <w:szCs w:val="24"/>
+        </w:rPr>
+        <w:t xml:space="preserve"> </w:t>
+      </w:r>
+      <w:proofErr w:type="spellStart"/>
+      <w:r>
+        <w:rPr>
+          <w:rFonts w:ascii="Times New Roman" w:hAnsi="Times New Roman" w:cs="Times New Roman"/>
+          <w:sz w:val="24"/>
+          <w:szCs w:val="24"/>
+        </w:rPr>
+        <w:t>sẽ</w:t>
+      </w:r>
+      <w:proofErr w:type="spellEnd"/>
+      <w:r>
+        <w:rPr>
+          <w:rFonts w:ascii="Times New Roman" w:hAnsi="Times New Roman" w:cs="Times New Roman"/>
+          <w:sz w:val="24"/>
+          <w:szCs w:val="24"/>
+        </w:rPr>
+        <w:t xml:space="preserve"> </w:t>
+      </w:r>
+      <w:proofErr w:type="spellStart"/>
+      <w:r>
+        <w:rPr>
+          <w:rFonts w:ascii="Times New Roman" w:hAnsi="Times New Roman" w:cs="Times New Roman"/>
+          <w:sz w:val="24"/>
+          <w:szCs w:val="24"/>
+        </w:rPr>
+        <w:t>thêm</w:t>
+      </w:r>
+      <w:proofErr w:type="spellEnd"/>
+      <w:r>
+        <w:rPr>
+          <w:rFonts w:ascii="Times New Roman" w:hAnsi="Times New Roman" w:cs="Times New Roman"/>
+          <w:sz w:val="24"/>
+          <w:szCs w:val="24"/>
+        </w:rPr>
+        <w:t xml:space="preserve"> </w:t>
+      </w:r>
+      <w:proofErr w:type="spellStart"/>
+      <w:r>
+        <w:rPr>
+          <w:rFonts w:ascii="Times New Roman" w:hAnsi="Times New Roman" w:cs="Times New Roman"/>
+          <w:sz w:val="24"/>
+          <w:szCs w:val="24"/>
+        </w:rPr>
+        <w:t>chức</w:t>
+      </w:r>
+      <w:proofErr w:type="spellEnd"/>
+      <w:r>
+        <w:rPr>
+          <w:rFonts w:ascii="Times New Roman" w:hAnsi="Times New Roman" w:cs="Times New Roman"/>
+          <w:sz w:val="24"/>
+          <w:szCs w:val="24"/>
+        </w:rPr>
+        <w:t xml:space="preserve"> </w:t>
+      </w:r>
+      <w:proofErr w:type="spellStart"/>
+      <w:r>
+        <w:rPr>
+          <w:rFonts w:ascii="Times New Roman" w:hAnsi="Times New Roman" w:cs="Times New Roman"/>
+          <w:sz w:val="24"/>
+          <w:szCs w:val="24"/>
+        </w:rPr>
+        <w:t>năng</w:t>
+      </w:r>
+      <w:proofErr w:type="spellEnd"/>
+      <w:r>
+        <w:rPr>
+          <w:rFonts w:ascii="Times New Roman" w:hAnsi="Times New Roman" w:cs="Times New Roman"/>
+          <w:sz w:val="24"/>
+          <w:szCs w:val="24"/>
+        </w:rPr>
+        <w:t xml:space="preserve"> </w:t>
+      </w:r>
+      <w:proofErr w:type="spellStart"/>
+      <w:r>
+        <w:rPr>
+          <w:rFonts w:ascii="Times New Roman" w:hAnsi="Times New Roman" w:cs="Times New Roman"/>
+          <w:sz w:val="24"/>
+          <w:szCs w:val="24"/>
+        </w:rPr>
+        <w:t>gửi</w:t>
+      </w:r>
+      <w:proofErr w:type="spellEnd"/>
+      <w:r>
+        <w:rPr>
+          <w:rFonts w:ascii="Times New Roman" w:hAnsi="Times New Roman" w:cs="Times New Roman"/>
+          <w:sz w:val="24"/>
+          <w:szCs w:val="24"/>
+        </w:rPr>
+        <w:t xml:space="preserve"> </w:t>
+      </w:r>
+      <w:proofErr w:type="spellStart"/>
+      <w:r>
+        <w:rPr>
+          <w:rFonts w:ascii="Times New Roman" w:hAnsi="Times New Roman" w:cs="Times New Roman"/>
+          <w:sz w:val="24"/>
+          <w:szCs w:val="24"/>
+        </w:rPr>
+        <w:t>hình</w:t>
       </w:r>
       <w:proofErr w:type="spellEnd"/>
       <w:r>
@@ -2166,15 +1931,7 @@
           <w:sz w:val="24"/>
           <w:szCs w:val="24"/>
         </w:rPr>
-        <w:t>gi</w:t>
-      </w:r>
-      <w:r>
-        <w:rPr>
-          <w:rFonts w:ascii="Times New Roman" w:hAnsi="Times New Roman" w:cs="Times New Roman"/>
-          <w:sz w:val="24"/>
-          <w:szCs w:val="24"/>
-        </w:rPr>
-        <w:t>ữa</w:t>
+        <w:t>giữa</w:t>
       </w:r>
       <w:proofErr w:type="spellEnd"/>
       <w:r>
@@ -2185,6 +1942,77 @@
         </w:rPr>
         <w:t xml:space="preserve"> 2 client</w:t>
       </w:r>
+    </w:p>
+    <w:p>
+      <w:pPr>
+        <w:ind w:left="1080"/>
+        <w:rPr>
+          <w:rFonts w:ascii="Times New Roman" w:hAnsi="Times New Roman" w:cs="Times New Roman"/>
+          <w:sz w:val="24"/>
+          <w:szCs w:val="24"/>
+        </w:rPr>
+      </w:pPr>
+      <w:bookmarkStart w:id="0" w:name="_GoBack"/>
+      <w:r>
+        <w:rPr>
+          <w:rFonts w:ascii="Times New Roman" w:hAnsi="Times New Roman" w:cs="Times New Roman"/>
+          <w:noProof/>
+          <w:sz w:val="24"/>
+          <w:szCs w:val="24"/>
+        </w:rPr>
+        <w:drawing>
+          <wp:inline distT="0" distB="0" distL="0" distR="0">
+            <wp:extent cx="5267325" cy="3667125"/>
+            <wp:effectExtent l="0" t="0" r="9525" b="9525"/>
+            <wp:docPr id="3" name="Picture 3"/>
+            <wp:cNvGraphicFramePr>
+              <a:graphicFrameLocks xmlns:a="http://schemas.openxmlformats.org/drawingml/2006/main" noChangeAspect="1"/>
+            </wp:cNvGraphicFramePr>
+            <a:graphic xmlns:a="http://schemas.openxmlformats.org/drawingml/2006/main">
+              <a:graphicData uri="http://schemas.openxmlformats.org/drawingml/2006/picture">
+                <pic:pic xmlns:pic="http://schemas.openxmlformats.org/drawingml/2006/picture">
+                  <pic:nvPicPr>
+                    <pic:cNvPr id="0" name="2.jpg"/>
+                    <pic:cNvPicPr/>
+                  </pic:nvPicPr>
+                  <pic:blipFill>
+                    <a:blip r:embed="rId8">
+                      <a:extLst>
+                        <a:ext uri="{28A0092B-C50C-407E-A947-70E740481C1C}">
+                          <a14:useLocalDpi xmlns:a14="http://schemas.microsoft.com/office/drawing/2010/main" val="0"/>
+                        </a:ext>
+                      </a:extLst>
+                    </a:blip>
+                    <a:stretch>
+                      <a:fillRect/>
+                    </a:stretch>
+                  </pic:blipFill>
+                  <pic:spPr>
+                    <a:xfrm>
+                      <a:off x="0" y="0"/>
+                      <a:ext cx="5275780" cy="3673011"/>
+                    </a:xfrm>
+                    <a:prstGeom prst="rect">
+                      <a:avLst/>
+                    </a:prstGeom>
+                  </pic:spPr>
+                </pic:pic>
+              </a:graphicData>
+            </a:graphic>
+          </wp:inline>
+        </w:drawing>
+      </w:r>
+      <w:bookmarkEnd w:id="0"/>
+    </w:p>
+    <w:p>
+      <w:pPr>
+        <w:ind w:left="1080"/>
+        <w:rPr>
+          <w:rFonts w:ascii="Times New Roman" w:hAnsi="Times New Roman" w:cs="Times New Roman"/>
+          <w:sz w:val="24"/>
+          <w:szCs w:val="24"/>
+        </w:rPr>
+      </w:pPr>
     </w:p>
     <w:p>
       <w:pPr>
@@ -3526,6 +3354,36 @@
       <w:contextualSpacing/>
     </w:pPr>
   </w:style>
+  <w:style w:type="paragraph" w:styleId="BalloonText">
+    <w:name w:val="Balloon Text"/>
+    <w:basedOn w:val="Normal"/>
+    <w:link w:val="BalloonTextChar"/>
+    <w:uiPriority w:val="99"/>
+    <w:semiHidden/>
+    <w:unhideWhenUsed/>
+    <w:rsid w:val="00B55611"/>
+    <w:pPr>
+      <w:spacing w:after="0" w:line="240" w:lineRule="auto"/>
+    </w:pPr>
+    <w:rPr>
+      <w:rFonts w:ascii="Tahoma" w:hAnsi="Tahoma" w:cs="Tahoma"/>
+      <w:sz w:val="16"/>
+      <w:szCs w:val="16"/>
+    </w:rPr>
+  </w:style>
+  <w:style w:type="character" w:customStyle="1" w:styleId="BalloonTextChar">
+    <w:name w:val="Balloon Text Char"/>
+    <w:basedOn w:val="DefaultParagraphFont"/>
+    <w:link w:val="BalloonText"/>
+    <w:uiPriority w:val="99"/>
+    <w:semiHidden/>
+    <w:rsid w:val="00B55611"/>
+    <w:rPr>
+      <w:rFonts w:ascii="Tahoma" w:eastAsiaTheme="minorEastAsia" w:hAnsi="Tahoma" w:cs="Tahoma"/>
+      <w:sz w:val="16"/>
+      <w:szCs w:val="16"/>
+    </w:rPr>
+  </w:style>
 </w:styles>
 </file>
 
@@ -3760,6 +3618,36 @@
       <w:ind w:left="720"/>
       <w:contextualSpacing/>
     </w:pPr>
+  </w:style>
+  <w:style w:type="paragraph" w:styleId="BalloonText">
+    <w:name w:val="Balloon Text"/>
+    <w:basedOn w:val="Normal"/>
+    <w:link w:val="BalloonTextChar"/>
+    <w:uiPriority w:val="99"/>
+    <w:semiHidden/>
+    <w:unhideWhenUsed/>
+    <w:rsid w:val="00B55611"/>
+    <w:pPr>
+      <w:spacing w:after="0" w:line="240" w:lineRule="auto"/>
+    </w:pPr>
+    <w:rPr>
+      <w:rFonts w:ascii="Tahoma" w:hAnsi="Tahoma" w:cs="Tahoma"/>
+      <w:sz w:val="16"/>
+      <w:szCs w:val="16"/>
+    </w:rPr>
+  </w:style>
+  <w:style w:type="character" w:customStyle="1" w:styleId="BalloonTextChar">
+    <w:name w:val="Balloon Text Char"/>
+    <w:basedOn w:val="DefaultParagraphFont"/>
+    <w:link w:val="BalloonText"/>
+    <w:uiPriority w:val="99"/>
+    <w:semiHidden/>
+    <w:rsid w:val="00B55611"/>
+    <w:rPr>
+      <w:rFonts w:ascii="Tahoma" w:eastAsiaTheme="minorEastAsia" w:hAnsi="Tahoma" w:cs="Tahoma"/>
+      <w:sz w:val="16"/>
+      <w:szCs w:val="16"/>
+    </w:rPr>
   </w:style>
 </w:styles>
 </file>
@@ -4019,7 +3907,7 @@
   <a:extraClrSchemeLst/>
   <a:extLst>
     <a:ext uri="{05A4C25C-085E-4340-85A3-A5531E510DB2}">
-      <thm15:themeFamily xmlns:thm15="http://schemas.microsoft.com/office/thememl/2012/main" xmlns="" name="Office Theme" id="{62F939B6-93AF-4DB8-9C6B-D6C7DFDC589F}" vid="{4A3C46E8-61CC-4603-A589-7422A47A8E4A}"/>
+      <thm15:themeFamily xmlns="" xmlns:thm15="http://schemas.microsoft.com/office/thememl/2012/main" name="Office Theme" id="{62F939B6-93AF-4DB8-9C6B-D6C7DFDC589F}" vid="{4A3C46E8-61CC-4603-A589-7422A47A8E4A}"/>
     </a:ext>
   </a:extLst>
 </a:theme>

</xml_diff>